<commit_message>
Guia didactica con Correccion de estilo
</commit_message>
<xml_diff>
--- a/fuentes/contenidos/grado09/guion08/MA_09_08_CO.docx
+++ b/fuentes/contenidos/grado09/guion08/MA_09_08_CO.docx
@@ -4162,6 +4162,8 @@
                 </wp:inline>
               </w:drawing>
             </w:r>
+            <w:bookmarkStart w:id="0" w:name="_GoBack"/>
+            <w:bookmarkEnd w:id="0"/>
           </w:p>
           <w:p>
             <w:pPr>
@@ -4259,7 +4261,19 @@
               <w:rPr>
                 <w:rFonts w:ascii="Arial" w:eastAsiaTheme="minorEastAsia" w:hAnsi="Arial" w:cs="Arial"/>
               </w:rPr>
-              <w:t xml:space="preserve"> los niños</w:t>
+              <w:t xml:space="preserve"> los </w:t>
+            </w:r>
+            <w:r>
+              <w:rPr>
+                <w:rFonts w:ascii="Arial" w:eastAsiaTheme="minorEastAsia" w:hAnsi="Arial" w:cs="Arial"/>
+              </w:rPr>
+              <w:t>atletas</w:t>
+            </w:r>
+            <w:r>
+              <w:rPr>
+                <w:rFonts w:ascii="Arial" w:eastAsiaTheme="minorEastAsia" w:hAnsi="Arial" w:cs="Arial"/>
+              </w:rPr>
+              <w:t>s</w:t>
             </w:r>
             <w:r>
               <w:rPr>
@@ -22485,27 +22499,24 @@
         <w:spacing w:after="0"/>
         <w:jc w:val="both"/>
         <w:rPr>
-          <w:ins w:id="0" w:author="Cristhian Andres Bello Rivera" w:date="2016-02-12T10:09:00Z"/>
           <w:rFonts w:ascii="Arial" w:eastAsiaTheme="minorEastAsia" w:hAnsi="Arial" w:cs="Arial"/>
           <w:lang w:val="es-CO"/>
         </w:rPr>
       </w:pPr>
-      <w:ins w:id="1" w:author="Cristhian Andres Bello Rivera" w:date="2016-02-12T10:09:00Z">
-        <w:r>
-          <w:rPr>
-            <w:rFonts w:ascii="Arial" w:hAnsi="Arial" w:cs="Arial"/>
-            <w:lang w:val="es-CO"/>
-          </w:rPr>
-          <w:t>&lt;&lt;MA_09_08_44</w:t>
-        </w:r>
-        <w:r>
-          <w:rPr>
-            <w:rFonts w:ascii="Arial" w:hAnsi="Arial" w:cs="Arial"/>
-            <w:lang w:val="es-CO"/>
-          </w:rPr>
-          <w:t xml:space="preserve">.gif&gt;&gt;   </w:t>
-        </w:r>
-      </w:ins>
+      <w:r>
+        <w:rPr>
+          <w:rFonts w:ascii="Arial" w:hAnsi="Arial" w:cs="Arial"/>
+          <w:lang w:val="es-CO"/>
+        </w:rPr>
+        <w:t>&lt;&lt;MA_09_08_44</w:t>
+      </w:r>
+      <w:r>
+        <w:rPr>
+          <w:rFonts w:ascii="Arial" w:hAnsi="Arial" w:cs="Arial"/>
+          <w:lang w:val="es-CO"/>
+        </w:rPr>
+        <w:t xml:space="preserve">.gif&gt;&gt;   </w:t>
+      </w:r>
     </w:p>
     <w:p>
       <w:pPr>
@@ -22518,8 +22529,6 @@
           <w:rFonts w:ascii="Arial" w:eastAsiaTheme="minorEastAsia" w:hAnsi="Arial" w:cs="Arial"/>
         </w:rPr>
       </w:pPr>
-      <w:bookmarkStart w:id="2" w:name="_GoBack"/>
-      <w:bookmarkEnd w:id="2"/>
     </w:p>
     <w:p>
       <w:pPr>
@@ -43285,7 +43294,7 @@
         <w:rStyle w:val="Nmerodepgina"/>
         <w:noProof/>
       </w:rPr>
-      <w:t>11</w:t>
+      <w:t>19</w:t>
     </w:r>
     <w:r>
       <w:rPr>
@@ -46984,14 +46993,6 @@
   </w:num>
   <w:numIdMacAtCleanup w:val="2"/>
 </w:numbering>
-</file>
-
-<file path=word/people.xml><?xml version="1.0" encoding="utf-8"?>
-<w15:people xmlns:wpc="http://schemas.microsoft.com/office/word/2010/wordprocessingCanvas" xmlns:mc="http://schemas.openxmlformats.org/markup-compatibility/2006" xmlns:o="urn:schemas-microsoft-com:office:office" xmlns:r="http://schemas.openxmlformats.org/officeDocument/2006/relationships" xmlns:m="http://schemas.openxmlformats.org/officeDocument/2006/math" xmlns:v="urn:schemas-microsoft-com:vml" xmlns:wp14="http://schemas.microsoft.com/office/word/2010/wordprocessingDrawing" xmlns:wp="http://schemas.openxmlformats.org/drawingml/2006/wordprocessingDrawing" xmlns:w10="urn:schemas-microsoft-com:office:word" xmlns:w="http://schemas.openxmlformats.org/wordprocessingml/2006/main" xmlns:w14="http://schemas.microsoft.com/office/word/2010/wordml" xmlns:w15="http://schemas.microsoft.com/office/word/2012/wordml" xmlns:wpg="http://schemas.microsoft.com/office/word/2010/wordprocessingGroup" xmlns:wpi="http://schemas.microsoft.com/office/word/2010/wordprocessingInk" xmlns:wne="http://schemas.microsoft.com/office/word/2006/wordml" xmlns:wps="http://schemas.microsoft.com/office/word/2010/wordprocessingShape" mc:Ignorable="w14 w15 wp14">
-  <w15:person w15:author="Cristhian Andres Bello Rivera">
-    <w15:presenceInfo w15:providerId="Windows Live" w15:userId="e1248433d6724597"/>
-  </w15:person>
-</w15:people>
 </file>
 
 <file path=word/styles.xml><?xml version="1.0" encoding="utf-8"?>
@@ -48324,7 +48325,7 @@
 </file>
 
 <file path=customXml/itemProps1.xml><?xml version="1.0" encoding="utf-8"?>
-<ds:datastoreItem xmlns:ds="http://schemas.openxmlformats.org/officeDocument/2006/customXml" ds:itemID="{878CD789-382C-4076-89B7-EC319CF64EEB}">
+<ds:datastoreItem xmlns:ds="http://schemas.openxmlformats.org/officeDocument/2006/customXml" ds:itemID="{B9878314-B63C-4C81-8DE7-84EBE7A946EA}">
   <ds:schemaRefs>
     <ds:schemaRef ds:uri="http://schemas.openxmlformats.org/officeDocument/2006/bibliography"/>
   </ds:schemaRefs>

</xml_diff>

<commit_message>
Primera revision plataforma MA_09_08_CO
</commit_message>
<xml_diff>
--- a/fuentes/contenidos/grado09/guion08/MA_09_08_CO.docx
+++ b/fuentes/contenidos/grado09/guion08/MA_09_08_CO.docx
@@ -5068,19 +5068,23 @@
           <w:rFonts w:ascii="Arial" w:hAnsi="Arial" w:cs="Arial"/>
         </w:rPr>
       </w:pPr>
-      <w:r>
-        <w:rPr>
-          <w:rFonts w:ascii="Arial" w:hAnsi="Arial" w:cs="Arial"/>
-        </w:rPr>
-        <w:t>A continuación se presentan dos ejemplos de sucesiones recurrentes</w:t>
-      </w:r>
-      <w:r>
-        <w:rPr>
-          <w:rFonts w:ascii="Arial" w:hAnsi="Arial" w:cs="Arial"/>
-        </w:rPr>
-        <w:t xml:space="preserve">. </w:t>
-      </w:r>
-    </w:p>
+      <w:moveFromRangeStart w:id="0" w:author="Cristhian Andres Bello Rivera" w:date="2016-03-25T13:56:00Z" w:name="move446677519"/>
+      <w:moveFrom w:id="1" w:author="Cristhian Andres Bello Rivera" w:date="2016-03-25T13:56:00Z">
+        <w:r>
+          <w:rPr>
+            <w:rFonts w:ascii="Arial" w:hAnsi="Arial" w:cs="Arial"/>
+          </w:rPr>
+          <w:t>A continuación se presentan dos ejemplos de sucesiones recurrentes</w:t>
+        </w:r>
+        <w:r>
+          <w:rPr>
+            <w:rFonts w:ascii="Arial" w:hAnsi="Arial" w:cs="Arial"/>
+          </w:rPr>
+          <w:t xml:space="preserve">. </w:t>
+        </w:r>
+      </w:moveFrom>
+    </w:p>
+    <w:moveFromRangeEnd w:id="0"/>
     <w:p>
       <w:pPr>
         <w:tabs>
@@ -5091,6 +5095,57 @@
         <w:rPr>
           <w:rFonts w:ascii="Arial" w:hAnsi="Arial" w:cs="Arial"/>
         </w:rPr>
+      </w:pPr>
+    </w:p>
+    <w:p>
+      <w:pPr>
+        <w:tabs>
+          <w:tab w:val="right" w:pos="8498"/>
+        </w:tabs>
+        <w:spacing w:after="0"/>
+        <w:jc w:val="both"/>
+        <w:rPr>
+          <w:rFonts w:ascii="Arial" w:hAnsi="Arial" w:cs="Arial"/>
+        </w:rPr>
+      </w:pPr>
+      <w:moveToRangeStart w:id="2" w:author="Cristhian Andres Bello Rivera" w:date="2016-03-25T13:56:00Z" w:name="move446677519"/>
+      <w:moveTo w:id="3" w:author="Cristhian Andres Bello Rivera" w:date="2016-03-25T13:56:00Z">
+        <w:r>
+          <w:rPr>
+            <w:rFonts w:ascii="Arial" w:hAnsi="Arial" w:cs="Arial"/>
+          </w:rPr>
+          <w:t xml:space="preserve">A continuación se presentan dos ejemplos de sucesiones recurrentes. </w:t>
+        </w:r>
+      </w:moveTo>
+    </w:p>
+    <w:moveToRangeEnd w:id="2"/>
+    <w:p>
+      <w:pPr>
+        <w:pStyle w:val="Prrafodelista"/>
+        <w:tabs>
+          <w:tab w:val="right" w:pos="8498"/>
+        </w:tabs>
+        <w:spacing w:after="0"/>
+        <w:ind w:left="360"/>
+        <w:jc w:val="both"/>
+        <w:rPr>
+          <w:ins w:id="4" w:author="Cristhian Andres Bello Rivera" w:date="2016-03-25T13:56:00Z"/>
+          <w:rFonts w:ascii="Arial" w:hAnsi="Arial" w:cs="Arial"/>
+        </w:rPr>
+        <w:pPrChange w:id="5" w:author="Cristhian Andres Bello Rivera" w:date="2016-03-25T13:56:00Z">
+          <w:pPr>
+            <w:pStyle w:val="Prrafodelista"/>
+            <w:numPr>
+              <w:numId w:val="3"/>
+            </w:numPr>
+            <w:tabs>
+              <w:tab w:val="right" w:pos="8498"/>
+            </w:tabs>
+            <w:spacing w:after="0"/>
+            <w:ind w:left="360" w:hanging="360"/>
+            <w:jc w:val="both"/>
+          </w:pPr>
+        </w:pPrChange>
       </w:pPr>
     </w:p>
     <w:p>
@@ -6219,7 +6274,29 @@
         <w:rPr>
           <w:rFonts w:ascii="Arial" w:hAnsi="Arial" w:cs="Arial"/>
         </w:rPr>
-        <w:t xml:space="preserve"> = 3 y</w:t>
+        <w:t xml:space="preserve"> = </w:t>
+      </w:r>
+      <w:del w:id="6" w:author="Cristhian Andres Bello Rivera" w:date="2016-03-25T14:00:00Z">
+        <w:r>
+          <w:rPr>
+            <w:rFonts w:ascii="Arial" w:hAnsi="Arial" w:cs="Arial"/>
+          </w:rPr>
+          <w:delText>3</w:delText>
+        </w:r>
+      </w:del>
+      <w:ins w:id="7" w:author="Cristhian Andres Bello Rivera" w:date="2016-03-25T14:00:00Z">
+        <w:r>
+          <w:rPr>
+            <w:rFonts w:ascii="Arial" w:hAnsi="Arial" w:cs="Arial"/>
+          </w:rPr>
+          <w:t>1</w:t>
+        </w:r>
+      </w:ins>
+      <w:r>
+        <w:rPr>
+          <w:rFonts w:ascii="Arial" w:hAnsi="Arial" w:cs="Arial"/>
+        </w:rPr>
+        <w:t xml:space="preserve"> y</w:t>
       </w:r>
       <w:r>
         <w:rPr>
@@ -6245,7 +6322,29 @@
         <w:rPr>
           <w:rFonts w:ascii="Arial" w:hAnsi="Arial" w:cs="Arial"/>
         </w:rPr>
-        <w:t xml:space="preserve"> = 7.</w:t>
+        <w:t xml:space="preserve"> = </w:t>
+      </w:r>
+      <w:del w:id="8" w:author="Cristhian Andres Bello Rivera" w:date="2016-03-25T14:00:00Z">
+        <w:r>
+          <w:rPr>
+            <w:rFonts w:ascii="Arial" w:hAnsi="Arial" w:cs="Arial"/>
+          </w:rPr>
+          <w:delText>7</w:delText>
+        </w:r>
+      </w:del>
+      <w:ins w:id="9" w:author="Cristhian Andres Bello Rivera" w:date="2016-03-25T14:00:00Z">
+        <w:r>
+          <w:rPr>
+            <w:rFonts w:ascii="Arial" w:hAnsi="Arial" w:cs="Arial"/>
+          </w:rPr>
+          <w:t>1</w:t>
+        </w:r>
+      </w:ins>
+      <w:r>
+        <w:rPr>
+          <w:rFonts w:ascii="Arial" w:hAnsi="Arial" w:cs="Arial"/>
+        </w:rPr>
+        <w:t>.</w:t>
       </w:r>
     </w:p>
     <w:p>
@@ -7341,7 +7440,17 @@
                 <w:sz w:val="24"/>
                 <w:szCs w:val="24"/>
               </w:rPr>
-              <w:t>Código Shutterstock (o URL o la ruta en AulaPlaneta)</w:t>
+              <w:t xml:space="preserve">Código Shutterstock (o </w:t>
+            </w:r>
+            <w:r>
+              <w:rPr>
+                <w:rFonts w:ascii="Arial" w:hAnsi="Arial" w:cs="Arial"/>
+                <w:b/>
+                <w:sz w:val="24"/>
+                <w:szCs w:val="24"/>
+              </w:rPr>
+              <w:lastRenderedPageBreak/>
+              <w:t>URL o la ruta en AulaPlaneta)</w:t>
             </w:r>
           </w:p>
         </w:tc>
@@ -7361,6 +7470,7 @@
                 <w:rStyle w:val="Refdecomentario"/>
                 <w:rFonts w:ascii="Calibri" w:eastAsia="Calibri" w:hAnsi="Calibri" w:cs="Times New Roman"/>
               </w:rPr>
+              <w:lastRenderedPageBreak/>
               <w:t xml:space="preserve"> </w:t>
             </w:r>
           </w:p>
@@ -7941,8 +8051,14 @@
         <w:jc w:val="both"/>
         <w:rPr>
           <w:rFonts w:ascii="Arial" w:hAnsi="Arial" w:cs="Arial"/>
-          <w:i/>
-          <w:lang w:val="en-US"/>
+          <w:lang w:val="en-US"/>
+          <w:rPrChange w:id="10" w:author="Cristhian Andres Bello Rivera" w:date="2016-03-25T14:06:00Z">
+            <w:rPr>
+              <w:rFonts w:ascii="Arial" w:hAnsi="Arial" w:cs="Arial"/>
+              <w:i/>
+              <w:lang w:val="en-US"/>
+            </w:rPr>
+          </w:rPrChange>
         </w:rPr>
       </w:pPr>
       <w:r>
@@ -7981,7 +8097,24 @@
           <w:i/>
           <w:lang w:val="en-US"/>
         </w:rPr>
-        <w:t xml:space="preserve"> = a</w:t>
+        <w:t xml:space="preserve"> = </w:t>
+      </w:r>
+      <w:ins w:id="11" w:author="Cristhian Andres Bello Rivera" w:date="2016-03-25T14:06:00Z">
+        <w:r>
+          <w:rPr>
+            <w:rFonts w:ascii="Arial" w:hAnsi="Arial" w:cs="Arial"/>
+            <w:lang w:val="en-US"/>
+          </w:rPr>
+          <w:t>{</w:t>
+        </w:r>
+      </w:ins>
+      <w:r>
+        <w:rPr>
+          <w:rFonts w:ascii="Arial" w:hAnsi="Arial" w:cs="Arial"/>
+          <w:i/>
+          <w:lang w:val="en-US"/>
+        </w:rPr>
+        <w:t>a</w:t>
       </w:r>
       <w:r>
         <w:rPr>
@@ -8155,6 +8288,15 @@
         </w:rPr>
         <w:t>…</w:t>
       </w:r>
+      <w:ins w:id="12" w:author="Cristhian Andres Bello Rivera" w:date="2016-03-25T14:06:00Z">
+        <w:r>
+          <w:rPr>
+            <w:rFonts w:ascii="Arial" w:hAnsi="Arial" w:cs="Arial"/>
+            <w:lang w:val="en-US"/>
+          </w:rPr>
+          <w:t>}</w:t>
+        </w:r>
+      </w:ins>
     </w:p>
     <w:p>
       <w:pPr>
@@ -8201,6 +8343,22 @@
         </w:rPr>
         <w:t xml:space="preserve"> </w:t>
       </w:r>
+      <w:ins w:id="13" w:author="Cristhian Andres Bello Rivera" w:date="2016-03-25T14:05:00Z">
+        <w:r>
+          <w:rPr>
+            <w:rFonts w:ascii="Arial" w:hAnsi="Arial" w:cs="Arial"/>
+            <w:lang w:val="en-US"/>
+            <w:rPrChange w:id="14" w:author="Cristhian Andres Bello Rivera" w:date="2016-03-25T14:05:00Z">
+              <w:rPr>
+                <w:rFonts w:ascii="Arial" w:hAnsi="Arial" w:cs="Arial"/>
+                <w:i/>
+                <w:lang w:val="en-US"/>
+              </w:rPr>
+            </w:rPrChange>
+          </w:rPr>
+          <w:t>{</w:t>
+        </w:r>
+      </w:ins>
       <w:r>
         <w:rPr>
           <w:rFonts w:ascii="Arial" w:hAnsi="Arial" w:cs="Arial"/>
@@ -8218,6 +8376,23 @@
         </w:rPr>
         <w:t>n</w:t>
       </w:r>
+      <w:ins w:id="15" w:author="Cristhian Andres Bello Rivera" w:date="2016-03-25T14:05:00Z">
+        <w:r>
+          <w:rPr>
+            <w:rFonts w:ascii="Arial" w:hAnsi="Arial" w:cs="Arial"/>
+            <w:lang w:val="en-US"/>
+            <w:rPrChange w:id="16" w:author="Cristhian Andres Bello Rivera" w:date="2016-03-25T14:05:00Z">
+              <w:rPr>
+                <w:rFonts w:ascii="Arial" w:hAnsi="Arial" w:cs="Arial"/>
+                <w:i/>
+                <w:vertAlign w:val="subscript"/>
+                <w:lang w:val="en-US"/>
+              </w:rPr>
+            </w:rPrChange>
+          </w:rPr>
+          <w:t>}</w:t>
+        </w:r>
+      </w:ins>
       <w:r>
         <w:rPr>
           <w:rFonts w:ascii="Arial" w:hAnsi="Arial" w:cs="Arial"/>
@@ -8241,6 +8416,22 @@
         </w:rPr>
         <w:t xml:space="preserve"> </w:t>
       </w:r>
+      <w:ins w:id="17" w:author="Cristhian Andres Bello Rivera" w:date="2016-03-25T14:05:00Z">
+        <w:r>
+          <w:rPr>
+            <w:rFonts w:ascii="Arial" w:hAnsi="Arial" w:cs="Arial"/>
+            <w:lang w:val="en-US"/>
+            <w:rPrChange w:id="18" w:author="Cristhian Andres Bello Rivera" w:date="2016-03-25T14:05:00Z">
+              <w:rPr>
+                <w:rFonts w:ascii="Arial" w:hAnsi="Arial" w:cs="Arial"/>
+                <w:i/>
+                <w:lang w:val="en-US"/>
+              </w:rPr>
+            </w:rPrChange>
+          </w:rPr>
+          <w:t>{</w:t>
+        </w:r>
+      </w:ins>
       <w:r>
         <w:rPr>
           <w:rFonts w:ascii="Arial" w:hAnsi="Arial" w:cs="Arial"/>
@@ -8592,6 +8783,22 @@
         </w:rPr>
         <w:t>…</w:t>
       </w:r>
+      <w:ins w:id="19" w:author="Cristhian Andres Bello Rivera" w:date="2016-03-25T14:05:00Z">
+        <w:r>
+          <w:rPr>
+            <w:rFonts w:ascii="Arial" w:hAnsi="Arial" w:cs="Arial"/>
+            <w:lang w:val="en-US"/>
+            <w:rPrChange w:id="20" w:author="Cristhian Andres Bello Rivera" w:date="2016-03-25T14:05:00Z">
+              <w:rPr>
+                <w:rFonts w:ascii="Arial" w:hAnsi="Arial" w:cs="Arial"/>
+                <w:i/>
+                <w:lang w:val="en-US"/>
+              </w:rPr>
+            </w:rPrChange>
+          </w:rPr>
+          <w:t>}</w:t>
+        </w:r>
+      </w:ins>
     </w:p>
     <w:p>
       <w:pPr>
@@ -21771,17 +21978,33 @@
         <w:spacing w:after="0"/>
         <w:jc w:val="both"/>
         <w:rPr>
+          <w:ins w:id="21" w:author="Cristhian Andres Bello Rivera" w:date="2016-03-26T13:06:00Z"/>
+          <w:rFonts w:ascii="Arial" w:hAnsi="Arial" w:cs="Arial"/>
+          <w:highlight w:val="yellow"/>
+        </w:rPr>
+      </w:pPr>
+    </w:p>
+    <w:p>
+      <w:pPr>
+        <w:tabs>
+          <w:tab w:val="right" w:pos="8498"/>
+        </w:tabs>
+        <w:spacing w:after="0"/>
+        <w:jc w:val="both"/>
+        <w:rPr>
           <w:rFonts w:ascii="Arial" w:hAnsi="Arial" w:cs="Arial"/>
           <w:b/>
         </w:rPr>
       </w:pPr>
-      <w:r>
-        <w:rPr>
-          <w:rFonts w:ascii="Arial" w:hAnsi="Arial" w:cs="Arial"/>
-          <w:highlight w:val="yellow"/>
-        </w:rPr>
-        <w:t xml:space="preserve"> </w:t>
-      </w:r>
+      <w:del w:id="22" w:author="Cristhian Andres Bello Rivera" w:date="2016-03-26T13:06:00Z">
+        <w:r>
+          <w:rPr>
+            <w:rFonts w:ascii="Arial" w:hAnsi="Arial" w:cs="Arial"/>
+            <w:highlight w:val="yellow"/>
+          </w:rPr>
+          <w:delText xml:space="preserve"> </w:delText>
+        </w:r>
+      </w:del>
       <w:r>
         <w:rPr>
           <w:rFonts w:ascii="Arial" w:hAnsi="Arial" w:cs="Arial"/>
@@ -22485,12 +22708,12 @@
         <w:spacing w:after="0"/>
         <w:jc w:val="both"/>
         <w:rPr>
-          <w:ins w:id="0" w:author="Cristhian Andres Bello Rivera" w:date="2016-02-12T10:09:00Z"/>
+          <w:ins w:id="23" w:author="Cristhian Andres Bello Rivera" w:date="2016-02-12T10:09:00Z"/>
           <w:rFonts w:ascii="Arial" w:eastAsiaTheme="minorEastAsia" w:hAnsi="Arial" w:cs="Arial"/>
           <w:lang w:val="es-CO"/>
         </w:rPr>
       </w:pPr>
-      <w:ins w:id="1" w:author="Cristhian Andres Bello Rivera" w:date="2016-02-12T10:09:00Z">
+      <w:ins w:id="24" w:author="Cristhian Andres Bello Rivera" w:date="2016-02-12T10:09:00Z">
         <w:r>
           <w:rPr>
             <w:rFonts w:ascii="Arial" w:hAnsi="Arial" w:cs="Arial"/>
@@ -22518,8 +22741,6 @@
           <w:rFonts w:ascii="Arial" w:eastAsiaTheme="minorEastAsia" w:hAnsi="Arial" w:cs="Arial"/>
         </w:rPr>
       </w:pPr>
-      <w:bookmarkStart w:id="2" w:name="_GoBack"/>
-      <w:bookmarkEnd w:id="2"/>
     </w:p>
     <w:p>
       <w:pPr>
@@ -22783,6 +23004,7 @@
           <w:rFonts w:ascii="Arial" w:eastAsiaTheme="minorEastAsia" w:hAnsi="Arial" w:cs="Arial"/>
           <w:lang w:val="es-CO"/>
         </w:rPr>
+        <w:lastRenderedPageBreak/>
         <w:t xml:space="preserve">   </w:t>
       </w:r>
     </w:p>
@@ -22801,7 +23023,6 @@
         <w:rPr>
           <w:rFonts w:ascii="Arial" w:eastAsiaTheme="minorEastAsia" w:hAnsi="Arial" w:cs="Arial"/>
         </w:rPr>
-        <w:lastRenderedPageBreak/>
         <w:t>Se comprueba</w:t>
       </w:r>
       <w:r>
@@ -24769,7 +24990,6 @@
         <w:rPr>
           <w:rFonts w:ascii="Arial" w:eastAsiaTheme="minorEastAsia" w:hAnsi="Arial" w:cs="Arial"/>
         </w:rPr>
-        <w:lastRenderedPageBreak/>
         <w:t xml:space="preserve">Se determina </w:t>
       </w:r>
       <w:r>
@@ -26335,6 +26555,7 @@
         <w:rPr>
           <w:rFonts w:ascii="Arial" w:eastAsiaTheme="minorEastAsia" w:hAnsi="Arial" w:cs="Arial"/>
         </w:rPr>
+        <w:lastRenderedPageBreak/>
         <w:t xml:space="preserve">Otros ejemplos de progresiones geométricas </w:t>
       </w:r>
       <w:r>
@@ -28488,6 +28709,7 @@
           <w:rFonts w:ascii="Arial" w:hAnsi="Arial" w:cs="Arial"/>
           <w:i/>
         </w:rPr>
+        <w:lastRenderedPageBreak/>
         <w:t>a</w:t>
       </w:r>
       <w:r>
@@ -28626,7 +28848,6 @@
         <w:rPr>
           <w:rFonts w:ascii="Arial" w:hAnsi="Arial" w:cs="Arial"/>
         </w:rPr>
-        <w:lastRenderedPageBreak/>
         <w:t xml:space="preserve">La fórmula del término general es </w:t>
       </w:r>
       <w:r>
@@ -30804,6 +31025,7 @@
           <w:rFonts w:ascii="Arial" w:hAnsi="Arial" w:cs="Arial"/>
           <w:lang w:val="es-CO"/>
         </w:rPr>
+        <w:lastRenderedPageBreak/>
         <w:t>&lt;&lt;MA_09_08_18</w:t>
       </w:r>
       <w:r>
@@ -30830,7 +31052,6 @@
           <w:rFonts w:ascii="Arial" w:hAnsi="Arial" w:cs="Arial"/>
           <w:lang w:val="es-CO"/>
         </w:rPr>
-        <w:lastRenderedPageBreak/>
         <w:t xml:space="preserve">Se factoriza y se despeja </w:t>
       </w:r>
       <w:r>
@@ -31640,11 +31861,35 @@
           <w:rFonts w:ascii="Arial" w:eastAsiaTheme="minorEastAsia" w:hAnsi="Arial" w:cs="Arial"/>
         </w:rPr>
       </w:pPr>
-      <w:r>
-        <w:rPr>
-          <w:rFonts w:ascii="Arial" w:eastAsiaTheme="minorEastAsia" w:hAnsi="Arial" w:cs="Arial"/>
-        </w:rPr>
-        <w:t xml:space="preserve">La razón de una progresión geométrica </w:t>
+      <w:ins w:id="25" w:author="Cristhian Andres Bello Rivera" w:date="2016-03-26T13:42:00Z">
+        <w:r>
+          <w:rPr>
+            <w:rFonts w:ascii="Arial" w:eastAsiaTheme="minorEastAsia" w:hAnsi="Arial" w:cs="Arial"/>
+          </w:rPr>
+          <w:t>Cuando</w:t>
+        </w:r>
+      </w:ins>
+      <w:del w:id="26" w:author="Cristhian Andres Bello Rivera" w:date="2016-03-26T13:42:00Z">
+        <w:r>
+          <w:rPr>
+            <w:rFonts w:ascii="Arial" w:eastAsiaTheme="minorEastAsia" w:hAnsi="Arial" w:cs="Arial"/>
+          </w:rPr>
+          <w:delText>L</w:delText>
+        </w:r>
+      </w:del>
+      <w:ins w:id="27" w:author="Cristhian Andres Bello Rivera" w:date="2016-03-26T13:42:00Z">
+        <w:r>
+          <w:rPr>
+            <w:rFonts w:ascii="Arial" w:eastAsiaTheme="minorEastAsia" w:hAnsi="Arial" w:cs="Arial"/>
+          </w:rPr>
+          <w:t xml:space="preserve"> l</w:t>
+        </w:r>
+      </w:ins>
+      <w:r>
+        <w:rPr>
+          <w:rFonts w:ascii="Arial" w:eastAsiaTheme="minorEastAsia" w:hAnsi="Arial" w:cs="Arial"/>
+        </w:rPr>
+        <w:t xml:space="preserve">a razón de una progresión geométrica </w:t>
       </w:r>
       <w:r>
         <w:rPr>
@@ -31658,24 +31903,56 @@
         </w:rPr>
         <w:t xml:space="preserve">entre -1 y 1, </w:t>
       </w:r>
-      <w:r>
-        <w:rPr>
-          <w:rFonts w:ascii="Arial" w:eastAsiaTheme="minorEastAsia" w:hAnsi="Arial" w:cs="Arial"/>
-        </w:rPr>
-        <w:t xml:space="preserve">y </w:t>
-      </w:r>
-      <w:r>
-        <w:rPr>
-          <w:rFonts w:ascii="Arial" w:eastAsiaTheme="minorEastAsia" w:hAnsi="Arial" w:cs="Arial"/>
-        </w:rPr>
-        <w:t>la suma de todos los términos de una progresión geométrica</w:t>
-      </w:r>
-      <w:r>
-        <w:rPr>
-          <w:rFonts w:ascii="Arial" w:eastAsiaTheme="minorEastAsia" w:hAnsi="Arial" w:cs="Arial"/>
-        </w:rPr>
-        <w:t xml:space="preserve"> </w:t>
-      </w:r>
+      <w:del w:id="28" w:author="Cristhian Andres Bello Rivera" w:date="2016-03-26T13:42:00Z">
+        <w:r>
+          <w:rPr>
+            <w:rFonts w:ascii="Arial" w:eastAsiaTheme="minorEastAsia" w:hAnsi="Arial" w:cs="Arial"/>
+          </w:rPr>
+          <w:delText xml:space="preserve">y </w:delText>
+        </w:r>
+      </w:del>
+      <w:r>
+        <w:rPr>
+          <w:rFonts w:ascii="Arial" w:eastAsiaTheme="minorEastAsia" w:hAnsi="Arial" w:cs="Arial"/>
+        </w:rPr>
+        <w:t xml:space="preserve">la suma de todos </w:t>
+      </w:r>
+      <w:ins w:id="29" w:author="Cristhian Andres Bello Rivera" w:date="2016-03-26T13:42:00Z">
+        <w:r>
+          <w:rPr>
+            <w:rFonts w:ascii="Arial" w:eastAsiaTheme="minorEastAsia" w:hAnsi="Arial" w:cs="Arial"/>
+          </w:rPr>
+          <w:t>su</w:t>
+        </w:r>
+      </w:ins>
+      <w:del w:id="30" w:author="Cristhian Andres Bello Rivera" w:date="2016-03-26T13:42:00Z">
+        <w:r>
+          <w:rPr>
+            <w:rFonts w:ascii="Arial" w:eastAsiaTheme="minorEastAsia" w:hAnsi="Arial" w:cs="Arial"/>
+          </w:rPr>
+          <w:delText>lo</w:delText>
+        </w:r>
+      </w:del>
+      <w:r>
+        <w:rPr>
+          <w:rFonts w:ascii="Arial" w:eastAsiaTheme="minorEastAsia" w:hAnsi="Arial" w:cs="Arial"/>
+        </w:rPr>
+        <w:t xml:space="preserve">s términos </w:t>
+      </w:r>
+      <w:del w:id="31" w:author="Cristhian Andres Bello Rivera" w:date="2016-03-26T13:43:00Z">
+        <w:r>
+          <w:rPr>
+            <w:rFonts w:ascii="Arial" w:eastAsiaTheme="minorEastAsia" w:hAnsi="Arial" w:cs="Arial"/>
+          </w:rPr>
+          <w:delText>de una progresión geométrica</w:delText>
+        </w:r>
+        <w:r>
+          <w:rPr>
+            <w:rFonts w:ascii="Arial" w:eastAsiaTheme="minorEastAsia" w:hAnsi="Arial" w:cs="Arial"/>
+          </w:rPr>
+          <w:delText xml:space="preserve"> </w:delText>
+        </w:r>
+      </w:del>
       <w:r>
         <w:rPr>
           <w:rFonts w:ascii="Arial" w:eastAsiaTheme="minorEastAsia" w:hAnsi="Arial" w:cs="Arial"/>
@@ -32363,6 +32640,7 @@
                 <w:rFonts w:ascii="Arial" w:hAnsi="Arial" w:cs="Arial"/>
                 <w:b/>
               </w:rPr>
+              <w:lastRenderedPageBreak/>
               <w:t>geométrica, cuando |</w:t>
             </w:r>
             <w:r>
@@ -33599,7 +33877,15 @@
                 <w:rFonts w:ascii="Times New Roman" w:hAnsi="Times New Roman" w:cs="Times New Roman"/>
                 <w:color w:val="000000"/>
               </w:rPr>
-              <w:t xml:space="preserve"> para calcular la suma de los infinitos términos de una progresión geométrica cuando |</w:t>
+              <w:t xml:space="preserve"> para calcular la suma de los infinitos términos de una </w:t>
+            </w:r>
+            <w:r>
+              <w:rPr>
+                <w:rFonts w:ascii="Times New Roman" w:hAnsi="Times New Roman" w:cs="Times New Roman"/>
+                <w:color w:val="000000"/>
+              </w:rPr>
+              <w:lastRenderedPageBreak/>
+              <w:t>progresión geométrica cuando |</w:t>
             </w:r>
             <w:r>
               <w:rPr>
@@ -33969,6 +34255,8 @@
           <w:i/>
         </w:rPr>
       </w:pPr>
+      <w:bookmarkStart w:id="32" w:name="_GoBack"/>
+      <w:bookmarkEnd w:id="32"/>
     </w:p>
     <w:p>
       <w:pPr>
@@ -34317,7 +34605,35 @@
                 <w:sz w:val="24"/>
                 <w:szCs w:val="24"/>
               </w:rPr>
-              <w:t>MA_09_05_IMG06</w:t>
+              <w:t>MA_09_0</w:t>
+            </w:r>
+            <w:ins w:id="33" w:author="Cristhian Andres Bello Rivera" w:date="2016-03-26T14:09:00Z">
+              <w:r>
+                <w:rPr>
+                  <w:rFonts w:ascii="Arial" w:hAnsi="Arial" w:cs="Arial"/>
+                  <w:sz w:val="24"/>
+                  <w:szCs w:val="24"/>
+                </w:rPr>
+                <w:t>8</w:t>
+              </w:r>
+            </w:ins>
+            <w:del w:id="34" w:author="Cristhian Andres Bello Rivera" w:date="2016-03-26T14:09:00Z">
+              <w:r>
+                <w:rPr>
+                  <w:rFonts w:ascii="Arial" w:hAnsi="Arial" w:cs="Arial"/>
+                  <w:sz w:val="24"/>
+                  <w:szCs w:val="24"/>
+                </w:rPr>
+                <w:delText>5</w:delText>
+              </w:r>
+            </w:del>
+            <w:r>
+              <w:rPr>
+                <w:rFonts w:ascii="Arial" w:hAnsi="Arial" w:cs="Arial"/>
+                <w:sz w:val="24"/>
+                <w:szCs w:val="24"/>
+              </w:rPr>
+              <w:t>_IMG06</w:t>
             </w:r>
           </w:p>
         </w:tc>
@@ -43285,7 +43601,7 @@
         <w:rStyle w:val="Nmerodepgina"/>
         <w:noProof/>
       </w:rPr>
-      <w:t>11</w:t>
+      <w:t>17</w:t>
     </w:r>
     <w:r>
       <w:rPr>
@@ -48324,7 +48640,7 @@
 </file>
 
 <file path=customXml/itemProps1.xml><?xml version="1.0" encoding="utf-8"?>
-<ds:datastoreItem xmlns:ds="http://schemas.openxmlformats.org/officeDocument/2006/customXml" ds:itemID="{878CD789-382C-4076-89B7-EC319CF64EEB}">
+<ds:datastoreItem xmlns:ds="http://schemas.openxmlformats.org/officeDocument/2006/customXml" ds:itemID="{0D17ED6C-C77F-45B4-93BC-B94DB94B160F}">
   <ds:schemaRefs>
     <ds:schemaRef ds:uri="http://schemas.openxmlformats.org/officeDocument/2006/bibliography"/>
   </ds:schemaRefs>

</xml_diff>